<commit_message>
Gold Version finalized. 1.0
</commit_message>
<xml_diff>
--- a/test_files/doc_1.docx
+++ b/test_files/doc_1.docx
@@ -129,8 +129,6 @@
           <w:p>
             <w:pPr>
               <w:pStyle w:val="Sinespaciado"/>
-            </w:pPr>
-            <w:r>
               <w:rPr>
                 <w:rFonts w:ascii="Arial" w:hAnsi="Arial" w:cs="Arial"/>
                 <w:b/>
@@ -138,8 +136,7 @@
                 <w:sz w:val="18"/>
                 <w:szCs w:val="18"/>
               </w:rPr>
-              <w:t>Subtema:</w:t>
-            </w:r>
+            </w:pPr>
             <w:r>
               <w:rPr>
                 <w:rFonts w:ascii="Arial" w:hAnsi="Arial" w:cs="Arial"/>
@@ -148,7 +145,7 @@
                 <w:sz w:val="18"/>
                 <w:szCs w:val="18"/>
               </w:rPr>
-              <w:t xml:space="preserve"> </w:t>
+              <w:t>Subtema:</w:t>
             </w:r>
             <w:r>
               <w:rPr>
@@ -158,7 +155,59 @@
                 <w:sz w:val="18"/>
                 <w:szCs w:val="18"/>
               </w:rPr>
+              <w:t xml:space="preserve"> </w:t>
+            </w:r>
+            <w:r>
+              <w:rPr>
+                <w:rFonts w:ascii="Arial" w:hAnsi="Arial" w:cs="Arial"/>
+                <w:b/>
+                <w:bCs/>
+                <w:sz w:val="18"/>
+                <w:szCs w:val="18"/>
+              </w:rPr>
               <w:t>1.2.1 Tarifas publicadas</w:t>
+            </w:r>
+          </w:p>
+          <w:p>
+            <w:pPr>
+              <w:pStyle w:val="Sinespaciado"/>
+              <w:rPr>
+                <w:rFonts w:ascii="Arial" w:hAnsi="Arial" w:cs="Arial"/>
+                <w:b/>
+                <w:bCs/>
+                <w:sz w:val="18"/>
+                <w:szCs w:val="18"/>
+              </w:rPr>
+            </w:pPr>
+            <w:r>
+              <w:rPr>
+                <w:rFonts w:ascii="Arial" w:hAnsi="Arial" w:cs="Arial"/>
+                <w:b/>
+                <w:bCs/>
+                <w:sz w:val="18"/>
+                <w:szCs w:val="18"/>
+              </w:rPr>
+              <w:t xml:space="preserve">Procedimiento: </w:t>
+            </w:r>
+            <w:r>
+              <w:rPr>
+                <w:rFonts w:ascii="Arial" w:hAnsi="Arial" w:cs="Arial"/>
+                <w:b/>
+                <w:bCs/>
+                <w:sz w:val="18"/>
+                <w:szCs w:val="18"/>
+              </w:rPr>
+              <w:t>8.1.1.2</w:t>
+            </w:r>
+            <w:r>
+              <w:rPr>
+                <w:rFonts w:ascii="Arial" w:hAnsi="Arial" w:cs="Arial"/>
+                <w:b/>
+                <w:bCs/>
+                <w:sz w:val="18"/>
+                <w:szCs w:val="18"/>
+              </w:rPr>
+              <w:t xml:space="preserve"> </w:t>
             </w:r>
           </w:p>
         </w:tc>
@@ -1277,7 +1326,14 @@
         </w:tc>
       </w:tr>
     </w:tbl>
-    <w:p/>
+    <w:p>
+      <w:pPr>
+        <w:ind w:left="708" w:hanging="708"/>
+        <w:rPr>
+          <w:u w:val="single"/>
+        </w:rPr>
+      </w:pPr>
+    </w:p>
     <w:p/>
     <w:p/>
     <w:p/>
@@ -1425,8 +1481,6 @@
           <w:p>
             <w:pPr>
               <w:pStyle w:val="Sinespaciado"/>
-            </w:pPr>
-            <w:r>
               <w:rPr>
                 <w:rFonts w:ascii="Arial" w:hAnsi="Arial" w:cs="Arial"/>
                 <w:b/>
@@ -1434,8 +1488,7 @@
                 <w:sz w:val="18"/>
                 <w:szCs w:val="18"/>
               </w:rPr>
-              <w:t>Subtema:</w:t>
-            </w:r>
+            </w:pPr>
             <w:r>
               <w:rPr>
                 <w:rFonts w:ascii="Arial" w:hAnsi="Arial" w:cs="Arial"/>
@@ -1444,7 +1497,7 @@
                 <w:sz w:val="18"/>
                 <w:szCs w:val="18"/>
               </w:rPr>
-              <w:t xml:space="preserve"> </w:t>
+              <w:t>Subtema:</w:t>
             </w:r>
             <w:r>
               <w:rPr>
@@ -1454,7 +1507,59 @@
                 <w:sz w:val="18"/>
                 <w:szCs w:val="18"/>
               </w:rPr>
+              <w:t xml:space="preserve"> </w:t>
+            </w:r>
+            <w:r>
+              <w:rPr>
+                <w:rFonts w:ascii="Arial" w:hAnsi="Arial" w:cs="Arial"/>
+                <w:b/>
+                <w:bCs/>
+                <w:sz w:val="18"/>
+                <w:szCs w:val="18"/>
+              </w:rPr>
               <w:t>1.2.1 Tarifas publicadas</w:t>
+            </w:r>
+          </w:p>
+          <w:p>
+            <w:pPr>
+              <w:pStyle w:val="Sinespaciado"/>
+              <w:rPr>
+                <w:rFonts w:ascii="Arial" w:hAnsi="Arial" w:cs="Arial"/>
+                <w:b/>
+                <w:bCs/>
+                <w:sz w:val="18"/>
+                <w:szCs w:val="18"/>
+              </w:rPr>
+            </w:pPr>
+            <w:r>
+              <w:rPr>
+                <w:rFonts w:ascii="Arial" w:hAnsi="Arial" w:cs="Arial"/>
+                <w:b/>
+                <w:bCs/>
+                <w:sz w:val="18"/>
+                <w:szCs w:val="18"/>
+              </w:rPr>
+              <w:t xml:space="preserve">Procedimiento: </w:t>
+            </w:r>
+            <w:r>
+              <w:rPr>
+                <w:rFonts w:ascii="Arial" w:hAnsi="Arial" w:cs="Arial"/>
+                <w:b/>
+                <w:bCs/>
+                <w:sz w:val="18"/>
+                <w:szCs w:val="18"/>
+              </w:rPr>
+              <w:t>1.2.</w:t>
+            </w:r>
+            <w:r>
+              <w:rPr>
+                <w:rFonts w:ascii="Arial" w:hAnsi="Arial" w:cs="Arial"/>
+                <w:b/>
+                <w:bCs/>
+                <w:sz w:val="18"/>
+                <w:szCs w:val="18"/>
+              </w:rPr>
+              <w:t>1.3</w:t>
             </w:r>
           </w:p>
         </w:tc>

</xml_diff>